<commit_message>
persian desc majid change
</commit_message>
<xml_diff>
--- a/persian desc.docx
+++ b/persian desc.docx
@@ -6,8 +6,6 @@
       <w:pPr>
         <w:bidi/>
         <w:rPr>
-          <w:rFonts w:hint="cs"/>
-          <w:rtl/>
           <w:lang w:bidi="fa-IR"/>
         </w:rPr>
       </w:pPr>
@@ -18,6 +16,21 @@
           <w:lang w:bidi="fa-IR"/>
         </w:rPr>
         <w:t>این پروژه توسط گروهی زبده طراحی و تست شد.</w:t>
+      </w:r>
+    </w:p>
+    <w:p>
+      <w:pPr>
+        <w:bidi/>
+        <w:rPr>
+          <w:rtl/>
+          <w:lang w:bidi="fa-IR"/>
+        </w:rPr>
+      </w:pPr>
+      <w:r>
+        <w:rPr>
+          <w:lang w:bidi="fa-IR"/>
+        </w:rPr>
+        <w:t>asdfalfsjsfjjn</w:t>
       </w:r>
       <w:bookmarkStart w:id="0" w:name="_GoBack"/>
       <w:bookmarkEnd w:id="0"/>

</xml_diff>